<commit_message>
further refinement of the announcement
</commit_message>
<xml_diff>
--- a/docs/Microsoft Makes rDSN Open Source_v3.docx
+++ b/docs/Microsoft Makes rDSN Open Source_v3.docx
@@ -144,42 +144,32 @@
           <w:sz w:val="24"/>
           <w:shd w:fill="FFFFFF" w:val="clear"/>
         </w:rPr>
-        <w:t xml:space="preserve">The idea of this framework arises during the team's past efforts to (semi-) automatically test, debug, optimize, operate, scale, replicate, compose, and even reason the given distributed systems. A lot of challenges were encountered in those projects, and most are due to the missing of a framework like rDSN where upper systems are built in </w:t>
-      </w:r>
-      <w:r>
-        <w:rPr>
-          <w:rFonts w:ascii="Segoe UI" w:hAnsi="Segoe UI" w:cs="Segoe UI" w:eastAsia="Segoe UI"/>
-          <w:color w:val="0563C1"/>
-          <w:spacing w:val="0"/>
-          <w:position w:val="0"/>
-          <w:sz w:val="24"/>
-          <w:u w:val="single"/>
-          <w:shd w:fill="FFFFFF" w:val="clear"/>
-        </w:rPr>
-        <w:t xml:space="preserve">discipline</w:t>
-      </w:r>
-      <w:r>
-        <w:rPr>
-          <w:rFonts w:ascii="Segoe UI" w:hAnsi="Segoe UI" w:cs="Segoe UI" w:eastAsia="Segoe UI"/>
-          <w:color w:val="333333"/>
-          <w:spacing w:val="0"/>
-          <w:position w:val="0"/>
-          <w:sz w:val="24"/>
-          <w:shd w:fill="FFFFFF" w:val="clear"/>
-        </w:rPr>
-        <w:t xml:space="preserve"> and the above tasks become feasible. An early version of rDSN has been used and validated in Bing for years. With feedbacks from the production teams, rDSN is improved and now made public through open sourcing, trying to benefit the entire community especially developers, students, and researchers who are working on distributed systems in various ways. Following are some examples for different roles (a </w:t>
-      </w:r>
-      <w:r>
-        <w:rPr>
-          <w:rFonts w:ascii="Segoe UI" w:hAnsi="Segoe UI" w:cs="Segoe UI" w:eastAsia="Segoe UI"/>
-          <w:color w:val="0563C1"/>
-          <w:spacing w:val="0"/>
-          <w:position w:val="0"/>
-          <w:sz w:val="24"/>
-          <w:u w:val="single"/>
-          <w:shd w:fill="FFFFFF" w:val="clear"/>
-        </w:rPr>
-        <w:t xml:space="preserve">tutorial</w:t>
+        <w:t xml:space="preserve">The idea of this framework arises during the team's past efforts to (semi-) automatically test, debug, optimize, operate, scale, replicate, compose, and even reason the given distributed systems. A lot of challenges were encountered in those projects, and most are due to the fact that the initial programming does not consider these goals at all, which results later work difficult or even infeasible. rDSN provides a coherent framework where developers build their systems almost as usual, while the code is conform to certain </w:t>
+      </w:r>
+      <w:hyperlink xmlns:r="http://schemas.openxmlformats.org/officeDocument/2006/relationships" r:id="docRId2">
+        <w:r>
+          <w:rPr>
+            <w:rFonts w:ascii="Segoe UI" w:hAnsi="Segoe UI" w:cs="Segoe UI" w:eastAsia="Segoe UI"/>
+            <w:color w:val="0563C1"/>
+            <w:spacing w:val="0"/>
+            <w:position w:val="0"/>
+            <w:sz w:val="24"/>
+            <w:u w:val="single"/>
+            <w:shd w:fill="FFFFFF" w:val="clear"/>
+          </w:rPr>
+          <w:t xml:space="preserve">principle</w:t>
+        </w:r>
+      </w:hyperlink>
+      <w:r>
+        <w:rPr>
+          <w:rFonts w:ascii="Segoe UI" w:hAnsi="Segoe UI" w:cs="Segoe UI" w:eastAsia="Segoe UI"/>
+          <w:color w:val="333333"/>
+          <w:spacing w:val="0"/>
+          <w:position w:val="0"/>
+          <w:sz w:val="24"/>
+          <w:shd w:fill="FFFFFF" w:val="clear"/>
+        </w:rPr>
+        <w:t xml:space="preserve">s, and can be upgraded later with little or no cost for achieving the above goals. An early version of rDSN has been used and validated in Bing for years. With feedbacks from the production teams, rDSN is improved and now made public through open sourcing, trying to benefit the community especially developers, students, and researchers who are working on distributed systems in various ways. Following are some examples for different roles (a </w:t>
       </w:r>
       <w:r>
         <w:rPr>
@@ -332,7 +322,7 @@
         </w:rPr>
         <w:t xml:space="preserve">With all these possible benefit, it is hoped that the community can together build better distributed systems easily, by not only adopting rDSN, but also contributing back whatever built with rDSN to help the others. Visit the project now at </w:t>
       </w:r>
-      <w:hyperlink xmlns:r="http://schemas.openxmlformats.org/officeDocument/2006/relationships" r:id="docRId2">
+      <w:hyperlink xmlns:r="http://schemas.openxmlformats.org/officeDocument/2006/relationships" r:id="docRId3">
         <w:r>
           <w:rPr>
             <w:rFonts w:ascii="Segoe UI" w:hAnsi="Segoe UI" w:cs="Segoe UI" w:eastAsia="Segoe UI"/>

</xml_diff>

<commit_message>
refine cn version of annoucement
</commit_message>
<xml_diff>
--- a/docs/Microsoft Makes rDSN Open Source_v3.docx
+++ b/docs/Microsoft Makes rDSN Open Source_v3.docx
@@ -218,7 +218,7 @@
           <w:sz w:val="24"/>
           <w:shd w:fill="FFFFFF" w:val="clear"/>
         </w:rPr>
-        <w:t xml:space="preserve">, rDSN enhances development and management experience for system programmability, performance, and robustness. As its simplest form, rDSN can be used as an enhanced RPC library compatible to many others (e.g., Apache Thrift), or a task library where event-driven programming is adopted for high throughput. Developers can also configure rDSN into “test” mode, which tests the systems against various failures and scheduling decisions systematically, exposing early the possible bugs. Once a bug is exposed, you can switch to a “debug” mode to reproduce it, with all nodes' state in a same process and debugging without worrying about any false timeouts. When it is online, rDSN provides automatic flow tracing and performance monitoring. If you are not satisfied with the default libraries in rDSN and want to use your own (e.g., logging or networking library), rDSN is open and you can easily integrate them. Even further, when you need to scale your service and make it reliable, rDSN replicates it with minor further development cost. In summary, rDSN provides and allows tools/frameworks to be seamlessly integrated with your system for good, and together tries to create an ecosystem as they are growing.</w:t>
+        <w:t xml:space="preserve">, rDSN enhances development and management experience for system programmability, performance, and robustness. As its simplest form, rDSN can be used as an enhanced RPC library compatible to many others (e.g., Apache Thrift), or a task library where event-driven programming is adopted for high throughput. Developers can also configure rDSN into “test” mode, which tests the systems against various failures and scheduling decisions systematically, exposing early the possible bugs. Once a bug is exposed, you can switch to a “debug” mode to reproduce it, with all nodes' state in a same process and debugging without worrying about any false timeouts. When it is online, rDSN provides automatic flow tracing and performance monitoring. If you are not satisfied with the default libraries in rDSN and want to use your own (e.g., logging or networking library), rDSN is open and you can easily integrate them. Even further, when you need to scale your service and make it reliable, rDSN replicates it with minor further development cost. In summary, rDSN provides and allows tools/frameworks to be seamlessly integrated with your system for good, which greatly improves the efficiency of system development and management.</w:t>
       </w:r>
     </w:p>
     <w:p>
@@ -227,7 +227,7 @@
         <w:ind w:right="0" w:left="0" w:firstLine="0"/>
         <w:jc w:val="both"/>
         <w:rPr>
-          <w:rFonts w:ascii="Segoe UI" w:hAnsi="Segoe UI" w:cs="Segoe UI" w:eastAsia="Segoe UI"/>
+          <w:rFonts w:ascii="SimSun" w:hAnsi="SimSun" w:cs="SimSun" w:eastAsia="SimSun"/>
           <w:color w:val="333333"/>
           <w:spacing w:val="0"/>
           <w:position w:val="0"/>
@@ -256,7 +256,40 @@
           <w:sz w:val="24"/>
           <w:shd w:fill="FFFFFF" w:val="clear"/>
         </w:rPr>
-        <w:t xml:space="preserve">, rDSN provides a platform where you can easily understand and manipulate a distributed system. For instance, as rDSN adopts event-driven architecture, it generates a so-called “event matrix” which records the invocation count among named events, revealing the dependencies with weight inside the system. When learning distributed protocols, you can easily implement one atop of rDSN, and test it on its simulator. The simulator can abstract away many practical difficulties initially, and you can add them back gradually to evolve your protocol, such as from single-thread to multiple-thread, from constant message delay to variant ones, even with message lost.  And there are a lot more potentials.</w:t>
+        <w:t xml:space="preserve">, rDSN provides a platform where you can easily simplify, understand and manipulate a distributed system. When learning distributed protocols, you can easily implement one atop of rDSN, and test it on its simulator. The simulator can abstract away many practical difficulties initially, and you can add them back gradually to evolve your protocol, such as from single-thread to multiple-thread, from constant message delay to variant ones, even with message lost. To understand the running protocol, </w:t>
+      </w:r>
+      <w:r>
+        <w:rPr>
+          <w:rFonts w:ascii="Segoe UI" w:hAnsi="Segoe UI" w:cs="Segoe UI" w:eastAsia="Segoe UI"/>
+          <w:color w:val="333333"/>
+          <w:spacing w:val="0"/>
+          <w:position w:val="0"/>
+          <w:sz w:val="24"/>
+          <w:shd w:fill="FFFFFF" w:val="clear"/>
+        </w:rPr>
+        <w:t xml:space="preserve">rDSN provides flow tracing and generates a so-called “event matrix” which records the invocation count among different events, revealing the dependencies with weight inside the system.  </w:t>
+      </w:r>
+      <w:r>
+        <w:rPr>
+          <w:rFonts w:ascii="SimSun" w:hAnsi="SimSun" w:cs="SimSun" w:eastAsia="SimSun"/>
+          <w:color w:val="333333"/>
+          <w:spacing w:val="0"/>
+          <w:position w:val="0"/>
+          <w:sz w:val="24"/>
+          <w:shd w:fill="FFFFFF" w:val="clear"/>
+        </w:rPr>
+        <w:t xml:space="preserve">Further</w:t>
+      </w:r>
+      <w:r>
+        <w:rPr>
+          <w:rFonts w:ascii="SimSun" w:hAnsi="SimSun" w:cs="SimSun" w:eastAsia="SimSun"/>
+          <w:color w:val="333333"/>
+          <w:spacing w:val="0"/>
+          <w:position w:val="0"/>
+          <w:sz w:val="24"/>
+          <w:shd w:fill="FFFFFF" w:val="clear"/>
+        </w:rPr>
+        <w:t xml:space="preserve">more, you can easily replace a low component to see what happens. </w:t>
       </w:r>
     </w:p>
     <w:p>

</xml_diff>